<commit_message>
fix reference to my name
</commit_message>
<xml_diff>
--- a/docassemble/us_tx_family/data/templates/TX-004.020-Respondent_Original_Answer_Div.docx
+++ b/docassemble/us_tx_family/data/templates/TX-004.020-Respondent_Original_Answer_Div.docx
@@ -131,8 +131,6 @@
         </w:rPr>
         <w:t xml:space="preserve"> %</w:t>
       </w:r>
-      <w:bookmarkStart w:id="0" w:name="_GoBack"/>
-      <w:bookmarkEnd w:id="0"/>
       <w:r>
         <w:rPr>
           <w:b/>
@@ -193,11 +191,25 @@
         <w:ind w:left="0" w:firstLine="720"/>
       </w:pPr>
       <w:r>
-        <w:t xml:space="preserve">It was necessary for Respondent to retain the services of {{me.name}}, a licensed attorney, to prepare and defend this suit. Judgment for reasonable attorney’s fees and expenses through trial and appeal should be granted against </w:t>
+        <w:t>It was necessary for Respondent to retain the services of {{</w:t>
+      </w:r>
+      <w:r>
+        <w:t>case.</w:t>
+      </w:r>
+      <w:r>
+        <w:t xml:space="preserve">me.name}}, a licensed attorney, to prepare and defend this suit. Judgment for reasonable attorney’s fees and expenses through trial and appeal should be </w:t>
       </w:r>
       <w:r>
         <w:lastRenderedPageBreak/>
-        <w:t>Petitioner and in favor of {{me.name}}. The judgment, along with postjudgment interest should be ordered paid directly to said attorney, who may enforce the judgment in said attorney’s own name.</w:t>
+        <w:t>granted against Petitioner and in favor of {{</w:t>
+      </w:r>
+      <w:r>
+        <w:t>case.</w:t>
+      </w:r>
+      <w:bookmarkStart w:id="0" w:name="_GoBack"/>
+      <w:bookmarkEnd w:id="0"/>
+      <w:r>
+        <w:t>me.name}}. The judgment, along with postjudgment interest should be ordered paid directly to said attorney, who may enforce the judgment in said attorney’s own name.</w:t>
       </w:r>
     </w:p>
     <w:p>

</xml_diff>

<commit_message>
fix party name and substrings
</commit_message>
<xml_diff>
--- a/docassemble/us_tx_family/data/templates/TX-004.020-Respondent_Original_Answer_Div.docx
+++ b/docassemble/us_tx_family/data/templates/TX-004.020-Respondent_Original_Answer_Div.docx
@@ -42,7 +42,13 @@
         <w:t xml:space="preserve">Respondent, </w:t>
       </w:r>
       <w:r>
-        <w:t xml:space="preserve">{{case.client}}, </w:t>
+        <w:t>{{case.</w:t>
+      </w:r>
+      <w:r>
+        <w:t>respondent</w:t>
+      </w:r>
+      <w:r>
+        <w:t xml:space="preserve">}}, </w:t>
       </w:r>
       <w:r>
         <w:t>files this Original Answer to Petitioner {{case.petitioner}}’s {{case.original_pleading_name}}</w:t>
@@ -60,7 +66,19 @@
         <w:t>{% if case.respondent[0].ssn %}The last three digits of Respondent’s Social Security number are {{case.respondent[0].ssn</w:t>
       </w:r>
       <w:r>
-        <w:t>[-1:3]</w:t>
+        <w:t>[</w:t>
+      </w:r>
+      <w:r>
+        <w:t>-</w:t>
+      </w:r>
+      <w:r>
+        <w:t>3</w:t>
+      </w:r>
+      <w:r>
+        <w:t>:</w:t>
+      </w:r>
+      <w:r>
+        <w:t>]</w:t>
       </w:r>
       <w:r>
         <w:t>}}</w:t>
@@ -78,7 +96,13 @@
         <w:t xml:space="preserve">The last three digits of Respondent’s </w:t>
       </w:r>
       <w:r>
-        <w:t>{{case.respondent[0].dl_state}} driver’s license number are {{case.respondent[0].dl_number[-1:3]}}{%else%}Respondent does not have a driver’s license{%endif%}.</w:t>
+        <w:t>{{case.respondent[0].dl_state}} driver’s license number are {{case.respondent[0].dl_number[-3</w:t>
+      </w:r>
+      <w:r>
+        <w:t>:</w:t>
+      </w:r>
+      <w:r>
+        <w:t>]}}{%else%}Respondent does not have a driver’s license{%endif%}.</w:t>
       </w:r>
     </w:p>
     <w:p>
@@ -206,10 +230,16 @@
       <w:r>
         <w:t>case.</w:t>
       </w:r>
+      <w:r>
+        <w:t>me.name}}. The judgment, along with postjudgment interest</w:t>
+      </w:r>
+      <w:r>
+        <w:t>,</w:t>
+      </w:r>
       <w:bookmarkStart w:id="0" w:name="_GoBack"/>
       <w:bookmarkEnd w:id="0"/>
       <w:r>
-        <w:t>me.name}}. The judgment, along with postjudgment interest should be ordered paid directly to said attorney, who may enforce the judgment in said attorney’s own name.</w:t>
+        <w:t xml:space="preserve"> should be ordered paid directly to said attorney, who may enforce the judgment in said attorney’s own name.</w:t>
       </w:r>
     </w:p>
     <w:p>

</xml_diff>

<commit_message>
add affirmative defenses and counterclaim
</commit_message>
<xml_diff>
--- a/docassemble/us_tx_family/data/templates/TX-004.020-Respondent_Original_Answer_Div.docx
+++ b/docassemble/us_tx_family/data/templates/TX-004.020-Respondent_Original_Answer_Div.docx
@@ -48,7 +48,10 @@
         <w:t>respondent</w:t>
       </w:r>
       <w:r>
-        <w:t xml:space="preserve">}}, </w:t>
+        <w:t>}},</w:t>
+      </w:r>
+      <w:r>
+        <w:t> </w:t>
       </w:r>
       <w:r>
         <w:t>files this Original Answer to Petitioner {{case.petitioner}}’s {{case.original_pleading_name}}</w:t>
@@ -146,28 +149,28 @@
           <w:b/>
           <w:bCs/>
         </w:rPr>
-        <w:t>{%p if case.object_aj</w:t>
-      </w:r>
-      <w:r>
-        <w:rPr>
-          <w:b/>
-          <w:bCs/>
-        </w:rPr>
-        <w:t xml:space="preserve"> %</w:t>
-      </w:r>
-      <w:r>
-        <w:rPr>
-          <w:b/>
-          <w:bCs/>
-        </w:rPr>
-        <w:t>}</w:t>
-      </w:r>
-      <w:r>
-        <w:rPr>
-          <w:b/>
-          <w:bCs/>
-        </w:rPr>
-        <w:t>OBJECTION TO ASSCIATE JUDGE</w:t>
+        <w:t>{%p if case.</w:t>
+      </w:r>
+      <w:r>
+        <w:rPr>
+          <w:b/>
+          <w:bCs/>
+        </w:rPr>
+        <w:t>affirmative_def_possession</w:t>
+      </w:r>
+      <w:r>
+        <w:rPr>
+          <w:b/>
+          <w:bCs/>
+        </w:rPr>
+        <w:t>%}</w:t>
+      </w:r>
+      <w:r>
+        <w:rPr>
+          <w:b/>
+          <w:bCs/>
+        </w:rPr>
+        <w:t>AFFIRMATIVE DEFENSES – POSSESSION AND ACCESS</w:t>
       </w:r>
     </w:p>
     <w:p>
@@ -181,10 +184,7 @@
         <w:ind w:left="0" w:firstLine="720"/>
       </w:pPr>
       <w:r>
-        <w:t>Respondent objects to an associate judge hearing a trial on the merits or presiding at a jury trial in this case.</w:t>
-      </w:r>
-      <w:r>
-        <w:t>{%p endif %}</w:t>
+        <w:t>Petitioner voluntarily relinquished actual possession and control of the child.{%p endif %}</w:t>
       </w:r>
     </w:p>
     <w:p>
@@ -201,7 +201,28 @@
           <w:b/>
           <w:bCs/>
         </w:rPr>
-        <w:t>ATTORNEY FEES</w:t>
+        <w:t>{%p if case.affirmative_def_</w:t>
+      </w:r>
+      <w:r>
+        <w:rPr>
+          <w:b/>
+          <w:bCs/>
+        </w:rPr>
+        <w:t>support</w:t>
+      </w:r>
+      <w:r>
+        <w:rPr>
+          <w:b/>
+          <w:bCs/>
+        </w:rPr>
+        <w:t xml:space="preserve">%}AFFIRMATIVE DEFENSES – </w:t>
+      </w:r>
+      <w:r>
+        <w:rPr>
+          <w:b/>
+          <w:bCs/>
+        </w:rPr>
+        <w:t>CHILD SUPPORT</w:t>
       </w:r>
     </w:p>
     <w:p>
@@ -209,37 +230,33 @@
         <w:pStyle w:val="ListParagraph"/>
         <w:numPr>
           <w:ilvl w:val="0"/>
-          <w:numId w:val="2"/>
+          <w:numId w:val="3"/>
+        </w:numPr>
+        <w:spacing w:after="0"/>
+      </w:pPr>
+      <w:r>
+        <w:t>Petitioner voluntarily relinquished actual possession and control of the child</w:t>
+      </w:r>
+      <w:r>
+        <w:t>.</w:t>
+      </w:r>
+    </w:p>
+    <w:p>
+      <w:pPr>
+        <w:pStyle w:val="ListParagraph"/>
+        <w:numPr>
+          <w:ilvl w:val="0"/>
+          <w:numId w:val="3"/>
         </w:numPr>
         <w:spacing w:after="0"/>
         <w:ind w:left="0" w:firstLine="720"/>
       </w:pPr>
       <w:r>
-        <w:t>It was necessary for Respondent to retain the services of {{</w:t>
-      </w:r>
-      <w:r>
-        <w:t>case.</w:t>
-      </w:r>
-      <w:r>
-        <w:t xml:space="preserve">me.name}}, a licensed attorney, to prepare and defend this suit. Judgment for reasonable attorney’s fees and expenses through trial and appeal should be </w:t>
-      </w:r>
-      <w:r>
         <w:lastRenderedPageBreak/>
-        <w:t>granted against Petitioner and in favor of {{</w:t>
-      </w:r>
-      <w:r>
-        <w:t>case.</w:t>
-      </w:r>
-      <w:r>
-        <w:t>me.name}}. The judgment, along with postjudgment interest</w:t>
-      </w:r>
-      <w:r>
-        <w:t>,</w:t>
-      </w:r>
-      <w:bookmarkStart w:id="0" w:name="_GoBack"/>
-      <w:bookmarkEnd w:id="0"/>
-      <w:r>
-        <w:t xml:space="preserve"> should be ordered paid directly to said attorney, who may enforce the judgment in said attorney’s own name.</w:t>
+        <w:t>Respondent lacked the ability to provide support in the amount ordered; lacked property that could be sold, mortgaged, or otherwise pledged to raise the funds needed; attempted unsuccessfully to borrow the funds needed; and knew of no source from which the money could have been borrowed or legally obtained.</w:t>
+      </w:r>
+      <w:r>
+        <w:t>{%p endif%}</w:t>
       </w:r>
     </w:p>
     <w:p>
@@ -256,7 +273,14 @@
           <w:b/>
           <w:bCs/>
         </w:rPr>
-        <w:t>REQUEST FOR DISCLOSURE</w:t>
+        <w:t>{%p if case.cs_enf_counterclaim%}</w:t>
+      </w:r>
+      <w:r>
+        <w:rPr>
+          <w:b/>
+          <w:bCs/>
+        </w:rPr>
+        <w:t>COUNTERCLAIM/OFFSET</w:t>
       </w:r>
     </w:p>
     <w:p>
@@ -264,14 +288,19 @@
         <w:pStyle w:val="ListParagraph"/>
         <w:numPr>
           <w:ilvl w:val="0"/>
-          <w:numId w:val="2"/>
+          <w:numId w:val="3"/>
         </w:numPr>
         <w:spacing w:after="0"/>
         <w:ind w:left="0" w:firstLine="720"/>
       </w:pPr>
       <w:r>
-        <w:t>Under Texas Rule of Civil Procedure 194, Respondent requests that Petitioner disclose, within 30 days after service of this request, the information or material described in Rule 194.2(b)-(f), (h), and (i).</w:t>
-      </w:r>
+        <w:t>Respondent asserts a counterclaim or offset against the claim of the obligee because Respondent provided actual support to the child during the time subject to an affirmative defense under Section 157.008 of the Texas Family Code.</w:t>
+      </w:r>
+      <w:r>
+        <w:t>{%p endif %}</w:t>
+      </w:r>
+      <w:bookmarkStart w:id="0" w:name="_GoBack"/>
+      <w:bookmarkEnd w:id="0"/>
     </w:p>
     <w:p>
       <w:pPr>
@@ -287,7 +316,28 @@
           <w:b/>
           <w:bCs/>
         </w:rPr>
-        <w:t>PRAYER</w:t>
+        <w:t>{%p if case.object_aj</w:t>
+      </w:r>
+      <w:r>
+        <w:rPr>
+          <w:b/>
+          <w:bCs/>
+        </w:rPr>
+        <w:t xml:space="preserve"> %</w:t>
+      </w:r>
+      <w:r>
+        <w:rPr>
+          <w:b/>
+          <w:bCs/>
+        </w:rPr>
+        <w:t>}</w:t>
+      </w:r>
+      <w:r>
+        <w:rPr>
+          <w:b/>
+          <w:bCs/>
+        </w:rPr>
+        <w:t>OBJECTION TO ASSCIATE JUDGE</w:t>
       </w:r>
     </w:p>
     <w:p>
@@ -295,7 +345,125 @@
         <w:pStyle w:val="ListParagraph"/>
         <w:numPr>
           <w:ilvl w:val="0"/>
-          <w:numId w:val="2"/>
+          <w:numId w:val="3"/>
+        </w:numPr>
+        <w:spacing w:after="0"/>
+        <w:ind w:left="0" w:firstLine="720"/>
+      </w:pPr>
+      <w:r>
+        <w:t>Respondent objects to an associate judge hearing a trial on the merits or presiding at a jury trial in this case.</w:t>
+      </w:r>
+      <w:r>
+        <w:t>{%p endif %}</w:t>
+      </w:r>
+    </w:p>
+    <w:p>
+      <w:pPr>
+        <w:spacing w:after="0"/>
+        <w:jc w:val="center"/>
+        <w:rPr>
+          <w:b/>
+          <w:bCs/>
+        </w:rPr>
+      </w:pPr>
+      <w:r>
+        <w:rPr>
+          <w:b/>
+          <w:bCs/>
+        </w:rPr>
+        <w:t>ATTORNEY FEES</w:t>
+      </w:r>
+    </w:p>
+    <w:p>
+      <w:pPr>
+        <w:pStyle w:val="ListParagraph"/>
+        <w:numPr>
+          <w:ilvl w:val="0"/>
+          <w:numId w:val="3"/>
+        </w:numPr>
+        <w:spacing w:after="0"/>
+        <w:ind w:left="0" w:firstLine="720"/>
+      </w:pPr>
+      <w:r>
+        <w:t>It was necessary for Respondent to retain the services of {{</w:t>
+      </w:r>
+      <w:r>
+        <w:t>case.</w:t>
+      </w:r>
+      <w:r>
+        <w:t>me.name}}, a licensed attorney, to prepare and defend this suit. Judgment for reasonable attorney’s fees and expenses through trial and appeal should be granted against Petitioner and in favor of {{</w:t>
+      </w:r>
+      <w:r>
+        <w:t>case.</w:t>
+      </w:r>
+      <w:r>
+        <w:t xml:space="preserve">me.name}}. The judgment, along </w:t>
+      </w:r>
+      <w:r>
+        <w:lastRenderedPageBreak/>
+        <w:t>with postjudgment interest</w:t>
+      </w:r>
+      <w:r>
+        <w:t>,</w:t>
+      </w:r>
+      <w:r>
+        <w:t xml:space="preserve"> should be ordered paid directly to said attorney, who may enforce the judgment in said attorney’s own name.</w:t>
+      </w:r>
+    </w:p>
+    <w:p>
+      <w:pPr>
+        <w:spacing w:after="0"/>
+        <w:jc w:val="center"/>
+        <w:rPr>
+          <w:b/>
+          <w:bCs/>
+        </w:rPr>
+      </w:pPr>
+      <w:r>
+        <w:rPr>
+          <w:b/>
+          <w:bCs/>
+        </w:rPr>
+        <w:t>REQUEST FOR DISCLOSURE</w:t>
+      </w:r>
+    </w:p>
+    <w:p>
+      <w:pPr>
+        <w:pStyle w:val="ListParagraph"/>
+        <w:numPr>
+          <w:ilvl w:val="0"/>
+          <w:numId w:val="3"/>
+        </w:numPr>
+        <w:spacing w:after="0"/>
+        <w:ind w:left="0" w:firstLine="720"/>
+      </w:pPr>
+      <w:r>
+        <w:t>Under Texas Rule of Civil Procedure 194, Respondent requests that Petitioner disclose, within 30 days after service of this request, the information or material described in Rule 194.2(b)-(f), (h), and (i).</w:t>
+      </w:r>
+    </w:p>
+    <w:p>
+      <w:pPr>
+        <w:spacing w:after="0"/>
+        <w:jc w:val="center"/>
+        <w:rPr>
+          <w:b/>
+          <w:bCs/>
+        </w:rPr>
+      </w:pPr>
+      <w:r>
+        <w:rPr>
+          <w:b/>
+          <w:bCs/>
+        </w:rPr>
+        <w:t>PRAYER</w:t>
+      </w:r>
+    </w:p>
+    <w:p>
+      <w:pPr>
+        <w:pStyle w:val="ListParagraph"/>
+        <w:numPr>
+          <w:ilvl w:val="0"/>
+          <w:numId w:val="3"/>
         </w:numPr>
         <w:spacing w:after="0"/>
         <w:ind w:left="0" w:firstLine="720"/>
@@ -647,6 +815,92 @@
 <file path=word/numbering.xml><?xml version="1.0" encoding="utf-8"?>
 <w:numbering xmlns:wpc="http://schemas.microsoft.com/office/word/2010/wordprocessingCanvas" xmlns:cx="http://schemas.microsoft.com/office/drawing/2014/chartex" xmlns:cx1="http://schemas.microsoft.com/office/drawing/2015/9/8/chartex" xmlns:cx2="http://schemas.microsoft.com/office/drawing/2015/10/21/chartex" xmlns:cx3="http://schemas.microsoft.com/office/drawing/2016/5/9/chartex" xmlns:cx4="http://schemas.microsoft.com/office/drawing/2016/5/10/chartex" xmlns:cx5="http://schemas.microsoft.com/office/drawing/2016/5/11/chartex" xmlns:cx6="http://schemas.microsoft.com/office/drawing/2016/5/12/chartex" xmlns:cx7="http://schemas.microsoft.com/office/drawing/2016/5/13/chartex" xmlns:cx8="http://schemas.microsoft.com/office/drawing/2016/5/14/chartex" xmlns:mc="http://schemas.openxmlformats.org/markup-compatibility/2006" xmlns:aink="http://schemas.microsoft.com/office/drawing/2016/ink" xmlns:am3d="http://schemas.microsoft.com/office/drawing/2017/model3d" xmlns:o="urn:schemas-microsoft-com:office:office" xmlns:r="http://schemas.openxmlformats.org/officeDocument/2006/relationships" xmlns:m="http://schemas.openxmlformats.org/officeDocument/2006/math" xmlns:v="urn:schemas-microsoft-com:vml" xmlns:wp14="http://schemas.microsoft.com/office/word/2010/wordprocessingDrawing" xmlns:wp="http://schemas.openxmlformats.org/drawingml/2006/wordprocessingDrawing" xmlns:w10="urn:schemas-microsoft-com:office:word" xmlns:w="http://schemas.openxmlformats.org/wordprocessingml/2006/main" xmlns:w14="http://schemas.microsoft.com/office/word/2010/wordml" xmlns:w15="http://schemas.microsoft.com/office/word/2012/wordml" xmlns:w16cid="http://schemas.microsoft.com/office/word/2016/wordml/cid" xmlns:w16se="http://schemas.microsoft.com/office/word/2015/wordml/symex" xmlns:wpg="http://schemas.microsoft.com/office/word/2010/wordprocessingGroup" xmlns:wpi="http://schemas.microsoft.com/office/word/2010/wordprocessingInk" xmlns:wne="http://schemas.microsoft.com/office/word/2006/wordml" xmlns:wps="http://schemas.microsoft.com/office/word/2010/wordprocessingShape" mc:Ignorable="w14 w15 w16se w16cid wp14">
   <w:abstractNum w:abstractNumId="0" w15:restartNumberingAfterBreak="0">
+    <w:nsid w:val="2C3B7FDC"/>
+    <w:multiLevelType w:val="hybridMultilevel"/>
+    <w:tmpl w:val="72908BE8"/>
+    <w:lvl w:ilvl="0" w:tplc="0409000F">
+      <w:start w:val="1"/>
+      <w:numFmt w:val="decimal"/>
+      <w:lvlText w:val="%1."/>
+      <w:lvlJc w:val="left"/>
+      <w:pPr>
+        <w:ind w:left="720" w:hanging="360"/>
+      </w:pPr>
+    </w:lvl>
+    <w:lvl w:ilvl="1" w:tplc="04090019" w:tentative="1">
+      <w:start w:val="1"/>
+      <w:numFmt w:val="lowerLetter"/>
+      <w:lvlText w:val="%2."/>
+      <w:lvlJc w:val="left"/>
+      <w:pPr>
+        <w:ind w:left="1440" w:hanging="360"/>
+      </w:pPr>
+    </w:lvl>
+    <w:lvl w:ilvl="2" w:tplc="0409001B" w:tentative="1">
+      <w:start w:val="1"/>
+      <w:numFmt w:val="lowerRoman"/>
+      <w:lvlText w:val="%3."/>
+      <w:lvlJc w:val="right"/>
+      <w:pPr>
+        <w:ind w:left="2160" w:hanging="180"/>
+      </w:pPr>
+    </w:lvl>
+    <w:lvl w:ilvl="3" w:tplc="0409000F" w:tentative="1">
+      <w:start w:val="1"/>
+      <w:numFmt w:val="decimal"/>
+      <w:lvlText w:val="%4."/>
+      <w:lvlJc w:val="left"/>
+      <w:pPr>
+        <w:ind w:left="2880" w:hanging="360"/>
+      </w:pPr>
+    </w:lvl>
+    <w:lvl w:ilvl="4" w:tplc="04090019" w:tentative="1">
+      <w:start w:val="1"/>
+      <w:numFmt w:val="lowerLetter"/>
+      <w:lvlText w:val="%5."/>
+      <w:lvlJc w:val="left"/>
+      <w:pPr>
+        <w:ind w:left="3600" w:hanging="360"/>
+      </w:pPr>
+    </w:lvl>
+    <w:lvl w:ilvl="5" w:tplc="0409001B" w:tentative="1">
+      <w:start w:val="1"/>
+      <w:numFmt w:val="lowerRoman"/>
+      <w:lvlText w:val="%6."/>
+      <w:lvlJc w:val="right"/>
+      <w:pPr>
+        <w:ind w:left="4320" w:hanging="180"/>
+      </w:pPr>
+    </w:lvl>
+    <w:lvl w:ilvl="6" w:tplc="0409000F" w:tentative="1">
+      <w:start w:val="1"/>
+      <w:numFmt w:val="decimal"/>
+      <w:lvlText w:val="%7."/>
+      <w:lvlJc w:val="left"/>
+      <w:pPr>
+        <w:ind w:left="5040" w:hanging="360"/>
+      </w:pPr>
+    </w:lvl>
+    <w:lvl w:ilvl="7" w:tplc="04090019" w:tentative="1">
+      <w:start w:val="1"/>
+      <w:numFmt w:val="lowerLetter"/>
+      <w:lvlText w:val="%8."/>
+      <w:lvlJc w:val="left"/>
+      <w:pPr>
+        <w:ind w:left="5760" w:hanging="360"/>
+      </w:pPr>
+    </w:lvl>
+    <w:lvl w:ilvl="8" w:tplc="0409001B" w:tentative="1">
+      <w:start w:val="1"/>
+      <w:numFmt w:val="lowerRoman"/>
+      <w:lvlText w:val="%9."/>
+      <w:lvlJc w:val="right"/>
+      <w:pPr>
+        <w:ind w:left="6480" w:hanging="180"/>
+      </w:pPr>
+    </w:lvl>
+  </w:abstractNum>
+  <w:abstractNum w:abstractNumId="1" w15:restartNumberingAfterBreak="0">
     <w:nsid w:val="655776E0"/>
     <w:multiLevelType w:val="hybridMultilevel"/>
     <w:tmpl w:val="72908BE8"/>
@@ -732,7 +986,7 @@
       </w:pPr>
     </w:lvl>
   </w:abstractNum>
-  <w:abstractNum w:abstractNumId="1" w15:restartNumberingAfterBreak="0">
+  <w:abstractNum w:abstractNumId="2" w15:restartNumberingAfterBreak="0">
     <w:nsid w:val="715B04FB"/>
     <w:multiLevelType w:val="hybridMultilevel"/>
     <w:tmpl w:val="A72E09F4"/>
@@ -822,9 +1076,12 @@
     </w:lvl>
   </w:abstractNum>
   <w:num w:numId="1">
+    <w:abstractNumId w:val="2"/>
+  </w:num>
+  <w:num w:numId="2">
     <w:abstractNumId w:val="1"/>
   </w:num>
-  <w:num w:numId="2">
+  <w:num w:numId="3">
     <w:abstractNumId w:val="0"/>
   </w:num>
 </w:numbering>

</xml_diff>

<commit_message>
fix auto-num and formatting
</commit_message>
<xml_diff>
--- a/docassemble/us_tx_family/data/templates/TX-004.020-Respondent_Original_Answer_Div.docx
+++ b/docassemble/us_tx_family/data/templates/TX-004.020-Respondent_Original_Answer_Div.docx
@@ -42,11 +42,16 @@
         <w:t xml:space="preserve">Respondent, </w:t>
       </w:r>
       <w:r>
-        <w:t>{{case.</w:t>
+        <w:t>{{</w:t>
+      </w:r>
+      <w:proofErr w:type="spellStart"/>
+      <w:r>
+        <w:t>case.</w:t>
       </w:r>
       <w:r>
         <w:t>respondent</w:t>
       </w:r>
+      <w:proofErr w:type="spellEnd"/>
       <w:r>
         <w:t>}},</w:t>
       </w:r>
@@ -54,7 +59,23 @@
         <w:t> </w:t>
       </w:r>
       <w:r>
-        <w:t>files this Original Answer to Petitioner {{case.petitioner}}’s {{case.original_pleading_name}}</w:t>
+        <w:t>files this Original Answer to Petitioner {{</w:t>
+      </w:r>
+      <w:proofErr w:type="spellStart"/>
+      <w:r>
+        <w:t>case.petitioner</w:t>
+      </w:r>
+      <w:proofErr w:type="spellEnd"/>
+      <w:r>
+        <w:t>}}’s {{</w:t>
+      </w:r>
+      <w:proofErr w:type="spellStart"/>
+      <w:r>
+        <w:t>case.original_pleading_name</w:t>
+      </w:r>
+      <w:proofErr w:type="spellEnd"/>
+      <w:r>
+        <w:t>}}</w:t>
       </w:r>
       <w:r>
         <w:t>.</w:t>
@@ -66,8 +87,37 @@
         <w:ind w:firstLine="720"/>
       </w:pPr>
       <w:r>
-        <w:t>{% if case.respondent[0].ssn %}The last three digits of Respondent’s Social Security number are {{case.respondent[0].ssn</w:t>
-      </w:r>
+        <w:t xml:space="preserve">{% if </w:t>
+      </w:r>
+      <w:proofErr w:type="spellStart"/>
+      <w:r>
+        <w:t>case.respondent</w:t>
+      </w:r>
+      <w:proofErr w:type="spellEnd"/>
+      <w:r>
+        <w:t>[0].</w:t>
+      </w:r>
+      <w:proofErr w:type="spellStart"/>
+      <w:r>
+        <w:t>ssn</w:t>
+      </w:r>
+      <w:proofErr w:type="spellEnd"/>
+      <w:r>
+        <w:t xml:space="preserve"> %}The last three digits of Respondent’s Social Security number are {{</w:t>
+      </w:r>
+      <w:proofErr w:type="spellStart"/>
+      <w:r>
+        <w:t>case.respondent</w:t>
+      </w:r>
+      <w:proofErr w:type="spellEnd"/>
+      <w:r>
+        <w:t>[0].</w:t>
+      </w:r>
+      <w:proofErr w:type="spellStart"/>
+      <w:r>
+        <w:t>ssn</w:t>
+      </w:r>
+      <w:proofErr w:type="spellEnd"/>
       <w:r>
         <w:t>[</w:t>
       </w:r>
@@ -93,13 +143,61 @@
         <w:t xml:space="preserve">. </w:t>
       </w:r>
       <w:r>
-        <w:t>{% if case.respondent[0].dl_number %}</w:t>
+        <w:t xml:space="preserve">{% if </w:t>
+      </w:r>
+      <w:proofErr w:type="spellStart"/>
+      <w:r>
+        <w:t>case.respondent</w:t>
+      </w:r>
+      <w:proofErr w:type="spellEnd"/>
+      <w:r>
+        <w:t>[0].</w:t>
+      </w:r>
+      <w:proofErr w:type="spellStart"/>
+      <w:r>
+        <w:t>dl_number</w:t>
+      </w:r>
+      <w:proofErr w:type="spellEnd"/>
+      <w:r>
+        <w:t xml:space="preserve"> %}</w:t>
       </w:r>
       <w:r>
         <w:t xml:space="preserve">The last three digits of Respondent’s </w:t>
       </w:r>
       <w:r>
-        <w:t>{{case.respondent[0].dl_state}} driver’s license number are {{case.respondent[0].dl_number[-3</w:t>
+        <w:t>{{</w:t>
+      </w:r>
+      <w:proofErr w:type="spellStart"/>
+      <w:r>
+        <w:t>case.respondent</w:t>
+      </w:r>
+      <w:proofErr w:type="spellEnd"/>
+      <w:r>
+        <w:t>[0].</w:t>
+      </w:r>
+      <w:proofErr w:type="spellStart"/>
+      <w:r>
+        <w:t>dl_state</w:t>
+      </w:r>
+      <w:proofErr w:type="spellEnd"/>
+      <w:r>
+        <w:t>}} driver’s license number are {{</w:t>
+      </w:r>
+      <w:proofErr w:type="spellStart"/>
+      <w:r>
+        <w:t>case.respondent</w:t>
+      </w:r>
+      <w:proofErr w:type="spellEnd"/>
+      <w:r>
+        <w:t>[0].</w:t>
+      </w:r>
+      <w:proofErr w:type="spellStart"/>
+      <w:r>
+        <w:t>dl_number</w:t>
+      </w:r>
+      <w:proofErr w:type="spellEnd"/>
+      <w:r>
+        <w:t>[-3</w:t>
       </w:r>
       <w:r>
         <w:t>:</w:t>
@@ -132,7 +230,15 @@
         <w:ind w:left="0" w:firstLine="720"/>
       </w:pPr>
       <w:r>
-        <w:t>Respondent generally denies the allegations in Petitioner’s {{case.original_pleading_name}}.</w:t>
+        <w:t>Respondent generally denies the allegations in Petitioner’s {{</w:t>
+      </w:r>
+      <w:proofErr w:type="spellStart"/>
+      <w:r>
+        <w:t>case.original_pleading_name</w:t>
+      </w:r>
+      <w:proofErr w:type="spellEnd"/>
+      <w:r>
+        <w:t>}}.</w:t>
       </w:r>
     </w:p>
     <w:p>
@@ -149,28 +255,23 @@
           <w:b/>
           <w:bCs/>
         </w:rPr>
-        <w:t>{%p if case.</w:t>
-      </w:r>
-      <w:r>
-        <w:rPr>
-          <w:b/>
-          <w:bCs/>
-        </w:rPr>
-        <w:t>affirmative_def_possession</w:t>
-      </w:r>
-      <w:r>
-        <w:rPr>
-          <w:b/>
-          <w:bCs/>
-        </w:rPr>
-        <w:t>%}</w:t>
-      </w:r>
-      <w:r>
-        <w:rPr>
-          <w:b/>
-          <w:bCs/>
-        </w:rPr>
-        <w:t>AFFIRMATIVE DEFENSES – POSSESSION AND ACCESS</w:t>
+        <w:t xml:space="preserve">{%p if </w:t>
+      </w:r>
+      <w:proofErr w:type="spellStart"/>
+      <w:r>
+        <w:rPr>
+          <w:b/>
+          <w:bCs/>
+        </w:rPr>
+        <w:t>case.affirmative_def_possession</w:t>
+      </w:r>
+      <w:proofErr w:type="spellEnd"/>
+      <w:r>
+        <w:rPr>
+          <w:b/>
+          <w:bCs/>
+        </w:rPr>
+        <w:t>%}AFFIRMATIVE DEFENSES – POSSESSION AND ACCESS</w:t>
       </w:r>
     </w:p>
     <w:p>
@@ -201,28 +302,23 @@
           <w:b/>
           <w:bCs/>
         </w:rPr>
-        <w:t>{%p if case.affirmative_def_</w:t>
-      </w:r>
-      <w:r>
-        <w:rPr>
-          <w:b/>
-          <w:bCs/>
-        </w:rPr>
-        <w:t>support</w:t>
-      </w:r>
-      <w:r>
-        <w:rPr>
-          <w:b/>
-          <w:bCs/>
-        </w:rPr>
-        <w:t xml:space="preserve">%}AFFIRMATIVE DEFENSES – </w:t>
-      </w:r>
-      <w:r>
-        <w:rPr>
-          <w:b/>
-          <w:bCs/>
-        </w:rPr>
-        <w:t>CHILD SUPPORT</w:t>
+        <w:t xml:space="preserve">{%p if </w:t>
+      </w:r>
+      <w:proofErr w:type="spellStart"/>
+      <w:r>
+        <w:rPr>
+          <w:b/>
+          <w:bCs/>
+        </w:rPr>
+        <w:t>case.affirmative_def_support</w:t>
+      </w:r>
+      <w:proofErr w:type="spellEnd"/>
+      <w:r>
+        <w:rPr>
+          <w:b/>
+          <w:bCs/>
+        </w:rPr>
+        <w:t>%}AFFIRMATIVE DEFENSES – CHILD SUPPORT</w:t>
       </w:r>
     </w:p>
     <w:p>
@@ -230,15 +326,14 @@
         <w:pStyle w:val="ListParagraph"/>
         <w:numPr>
           <w:ilvl w:val="0"/>
-          <w:numId w:val="3"/>
+          <w:numId w:val="2"/>
         </w:numPr>
         <w:spacing w:after="0"/>
-      </w:pPr>
-      <w:r>
-        <w:t>Petitioner voluntarily relinquished actual possession and control of the child</w:t>
-      </w:r>
-      <w:r>
-        <w:t>.</w:t>
+        <w:ind w:left="0" w:firstLine="720"/>
+      </w:pPr>
+      <w:r>
+        <w:lastRenderedPageBreak/>
+        <w:t>Petitioner voluntarily relinquished actual possession and control of the child.</w:t>
       </w:r>
     </w:p>
     <w:p>
@@ -246,13 +341,12 @@
         <w:pStyle w:val="ListParagraph"/>
         <w:numPr>
           <w:ilvl w:val="0"/>
-          <w:numId w:val="3"/>
+          <w:numId w:val="2"/>
         </w:numPr>
         <w:spacing w:after="0"/>
         <w:ind w:left="0" w:firstLine="720"/>
       </w:pPr>
       <w:r>
-        <w:lastRenderedPageBreak/>
         <w:t>Respondent lacked the ability to provide support in the amount ordered; lacked property that could be sold, mortgaged, or otherwise pledged to raise the funds needed; attempted unsuccessfully to borrow the funds needed; and knew of no source from which the money could have been borrowed or legally obtained.</w:t>
       </w:r>
       <w:r>
@@ -273,7 +367,23 @@
           <w:b/>
           <w:bCs/>
         </w:rPr>
-        <w:t>{%p if case.cs_enf_counterclaim%}</w:t>
+        <w:t xml:space="preserve">{%p if </w:t>
+      </w:r>
+      <w:proofErr w:type="spellStart"/>
+      <w:r>
+        <w:rPr>
+          <w:b/>
+          <w:bCs/>
+        </w:rPr>
+        <w:t>case.cs_enf_counterclaim</w:t>
+      </w:r>
+      <w:proofErr w:type="spellEnd"/>
+      <w:r>
+        <w:rPr>
+          <w:b/>
+          <w:bCs/>
+        </w:rPr>
+        <w:t>%}</w:t>
       </w:r>
       <w:r>
         <w:rPr>
@@ -288,19 +398,25 @@
         <w:pStyle w:val="ListParagraph"/>
         <w:numPr>
           <w:ilvl w:val="0"/>
-          <w:numId w:val="3"/>
+          <w:numId w:val="2"/>
         </w:numPr>
         <w:spacing w:after="0"/>
         <w:ind w:left="0" w:firstLine="720"/>
       </w:pPr>
       <w:r>
-        <w:t>Respondent asserts a counterclaim or offset against the claim of the obligee because Respondent provided actual support to the child during the time subject to an affirmative defense under Section 157.008 of the Texas Family Code.</w:t>
+        <w:t xml:space="preserve">Respondent asserts a counterclaim or offset against the claim of the </w:t>
+      </w:r>
+      <w:proofErr w:type="spellStart"/>
+      <w:r>
+        <w:t>obligee</w:t>
+      </w:r>
+      <w:proofErr w:type="spellEnd"/>
+      <w:r>
+        <w:t xml:space="preserve"> because Respondent provided actual support to the child during the time subject to an affirmative defense under Section 157.008 of the Texas Family Code.</w:t>
       </w:r>
       <w:r>
         <w:t>{%p endif %}</w:t>
       </w:r>
-      <w:bookmarkStart w:id="0" w:name="_GoBack"/>
-      <w:bookmarkEnd w:id="0"/>
     </w:p>
     <w:p>
       <w:pPr>
@@ -316,8 +432,17 @@
           <w:b/>
           <w:bCs/>
         </w:rPr>
-        <w:t>{%p if case.object_aj</w:t>
-      </w:r>
+        <w:t xml:space="preserve">{%p if </w:t>
+      </w:r>
+      <w:proofErr w:type="spellStart"/>
+      <w:r>
+        <w:rPr>
+          <w:b/>
+          <w:bCs/>
+        </w:rPr>
+        <w:t>case.object_aj</w:t>
+      </w:r>
+      <w:proofErr w:type="spellEnd"/>
       <w:r>
         <w:rPr>
           <w:b/>
@@ -345,7 +470,7 @@
         <w:pStyle w:val="ListParagraph"/>
         <w:numPr>
           <w:ilvl w:val="0"/>
-          <w:numId w:val="3"/>
+          <w:numId w:val="2"/>
         </w:numPr>
         <w:spacing w:after="0"/>
         <w:ind w:left="0" w:firstLine="720"/>
@@ -379,7 +504,7 @@
         <w:pStyle w:val="ListParagraph"/>
         <w:numPr>
           <w:ilvl w:val="0"/>
-          <w:numId w:val="3"/>
+          <w:numId w:val="2"/>
         </w:numPr>
         <w:spacing w:after="0"/>
         <w:ind w:left="0" w:firstLine="720"/>
@@ -391,17 +516,25 @@
         <w:t>case.</w:t>
       </w:r>
       <w:r>
-        <w:t>me.name}}, a licensed attorney, to prepare and defend this suit. Judgment for reasonable attorney’s fees and expenses through trial and appeal should be granted against Petitioner and in favor of {{</w:t>
+        <w:t xml:space="preserve">me.name}}, a licensed attorney, to prepare and defend this suit. Judgment for reasonable attorney’s fees and expenses through trial and appeal should be </w:t>
+      </w:r>
+      <w:r>
+        <w:lastRenderedPageBreak/>
+        <w:t>granted against Petitioner and in favor of {{</w:t>
       </w:r>
       <w:r>
         <w:t>case.</w:t>
       </w:r>
       <w:r>
-        <w:t xml:space="preserve">me.name}}. The judgment, along </w:t>
-      </w:r>
-      <w:r>
-        <w:lastRenderedPageBreak/>
-        <w:t>with postjudgment interest</w:t>
+        <w:t xml:space="preserve">me.name}}. The judgment, along with </w:t>
+      </w:r>
+      <w:proofErr w:type="spellStart"/>
+      <w:r>
+        <w:t>postjudgment</w:t>
+      </w:r>
+      <w:proofErr w:type="spellEnd"/>
+      <w:r>
+        <w:t xml:space="preserve"> interest</w:t>
       </w:r>
       <w:r>
         <w:t>,</w:t>
@@ -432,13 +565,21 @@
         <w:pStyle w:val="ListParagraph"/>
         <w:numPr>
           <w:ilvl w:val="0"/>
-          <w:numId w:val="3"/>
+          <w:numId w:val="2"/>
         </w:numPr>
         <w:spacing w:after="0"/>
         <w:ind w:left="0" w:firstLine="720"/>
       </w:pPr>
       <w:r>
-        <w:t>Under Texas Rule of Civil Procedure 194, Respondent requests that Petitioner disclose, within 30 days after service of this request, the information or material described in Rule 194.2(b)-(f), (h), and (i).</w:t>
+        <w:t>Under Texas Rule of Civil Procedure 194, Respondent requests that Petitioner disclose, within 30 days after service of this request, the information or material described in Rule 194.2(b)-(f), (h), and (</w:t>
+      </w:r>
+      <w:proofErr w:type="spellStart"/>
+      <w:r>
+        <w:t>i</w:t>
+      </w:r>
+      <w:proofErr w:type="spellEnd"/>
+      <w:r>
+        <w:t>).</w:t>
       </w:r>
     </w:p>
     <w:p>
@@ -463,13 +604,18 @@
         <w:pStyle w:val="ListParagraph"/>
         <w:numPr>
           <w:ilvl w:val="0"/>
-          <w:numId w:val="3"/>
+          <w:numId w:val="2"/>
         </w:numPr>
         <w:spacing w:after="0"/>
         <w:ind w:left="0" w:firstLine="720"/>
       </w:pPr>
       <w:r>
-        <w:t>For these reasons, Respondent asks the Court to deny Petitioner’s requests for relief and award all other relief to which Respondent is entitled.</w:t>
+        <w:t>For th</w:t>
+      </w:r>
+      <w:bookmarkStart w:id="0" w:name="_GoBack"/>
+      <w:bookmarkEnd w:id="0"/>
+      <w:r>
+        <w:t>ese reasons, Respondent asks the Court to deny Petitioner’s requests for relief and award all other relief to which Respondent is entitled.</w:t>
       </w:r>
     </w:p>
     <w:p>
@@ -903,7 +1049,7 @@
   <w:abstractNum w:abstractNumId="1" w15:restartNumberingAfterBreak="0">
     <w:nsid w:val="655776E0"/>
     <w:multiLevelType w:val="hybridMultilevel"/>
-    <w:tmpl w:val="72908BE8"/>
+    <w:tmpl w:val="C7244BF4"/>
     <w:lvl w:ilvl="0" w:tplc="0409000F">
       <w:start w:val="1"/>
       <w:numFmt w:val="decimal"/>

</xml_diff>

<commit_message>
still struggle with flags
</commit_message>
<xml_diff>
--- a/docassemble/us_tx_family/data/templates/TX-004.020-Respondent_Original_Answer_Div.docx
+++ b/docassemble/us_tx_family/data/templates/TX-004.020-Respondent_Original_Answer_Div.docx
@@ -13,7 +13,11 @@
         <w:t>'</w:t>
       </w:r>
       <w:r>
-        <w:t>docassemble.us_tx_family:data/templates/</w:t>
+        <w:t>docassemble.us_tx_</w:t>
+      </w:r>
+      <w:proofErr w:type="gramStart"/>
+      <w:r>
+        <w:t>family:data/templates/</w:t>
       </w:r>
       <w:r>
         <w:t>TX-00</w:t>
@@ -28,7 +32,11 @@
         <w:t>Basic_Pleading</w:t>
       </w:r>
       <w:r>
-        <w:t>.docx')}}</w:t>
+        <w:t>.docx</w:t>
+      </w:r>
+      <w:proofErr w:type="gramEnd"/>
+      <w:r>
+        <w:t>')}}</w:t>
       </w:r>
     </w:p>
     <w:p>
@@ -45,6 +53,7 @@
         <w:t>{{</w:t>
       </w:r>
       <w:proofErr w:type="spellStart"/>
+      <w:proofErr w:type="gramStart"/>
       <w:r>
         <w:t>case.</w:t>
       </w:r>
@@ -52,6 +61,7 @@
         <w:t>respondent</w:t>
       </w:r>
       <w:proofErr w:type="spellEnd"/>
+      <w:proofErr w:type="gramEnd"/>
       <w:r>
         <w:t>}},</w:t>
       </w:r>
@@ -90,10 +100,12 @@
         <w:t xml:space="preserve">{% if </w:t>
       </w:r>
       <w:proofErr w:type="spellStart"/>
+      <w:proofErr w:type="gramStart"/>
       <w:r>
         <w:t>case.respondent</w:t>
       </w:r>
       <w:proofErr w:type="spellEnd"/>
+      <w:proofErr w:type="gramEnd"/>
       <w:r>
         <w:t>[0].</w:t>
       </w:r>
@@ -233,8 +245,13 @@
         <w:t>Respondent generally denies the allegations in Petitioner’s {{</w:t>
       </w:r>
       <w:proofErr w:type="spellStart"/>
-      <w:r>
-        <w:t>case.original_pleading_name</w:t>
+      <w:proofErr w:type="gramStart"/>
+      <w:r>
+        <w:t>case.original</w:t>
+      </w:r>
+      <w:proofErr w:type="gramEnd"/>
+      <w:r>
+        <w:t>_pleading_name</w:t>
       </w:r>
       <w:proofErr w:type="spellEnd"/>
       <w:r>
@@ -258,12 +275,21 @@
         <w:t xml:space="preserve">{%p if </w:t>
       </w:r>
       <w:proofErr w:type="spellStart"/>
-      <w:r>
-        <w:rPr>
-          <w:b/>
-          <w:bCs/>
-        </w:rPr>
-        <w:t>case.affirmative_def_possession</w:t>
+      <w:proofErr w:type="gramStart"/>
+      <w:r>
+        <w:rPr>
+          <w:b/>
+          <w:bCs/>
+        </w:rPr>
+        <w:t>case.affirmative</w:t>
+      </w:r>
+      <w:proofErr w:type="gramEnd"/>
+      <w:r>
+        <w:rPr>
+          <w:b/>
+          <w:bCs/>
+        </w:rPr>
+        <w:t>_def_possession</w:t>
       </w:r>
       <w:proofErr w:type="spellEnd"/>
       <w:r>
@@ -271,7 +297,24 @@
           <w:b/>
           <w:bCs/>
         </w:rPr>
-        <w:t>%}AFFIRMATIVE DEFENSES – POSSESSION AND ACCESS</w:t>
+        <w:t>%}</w:t>
+      </w:r>
+    </w:p>
+    <w:p>
+      <w:pPr>
+        <w:spacing w:after="0"/>
+        <w:jc w:val="center"/>
+        <w:rPr>
+          <w:b/>
+          <w:bCs/>
+        </w:rPr>
+      </w:pPr>
+      <w:r>
+        <w:rPr>
+          <w:b/>
+          <w:bCs/>
+        </w:rPr>
+        <w:t>AFFIRMATIVE DEFENSES – POSSESSION AND ACCESS</w:t>
       </w:r>
     </w:p>
     <w:p>
@@ -284,8 +327,24 @@
         <w:spacing w:after="0"/>
         <w:ind w:left="0" w:firstLine="720"/>
       </w:pPr>
-      <w:r>
-        <w:t>Petitioner voluntarily relinquished actual possession and control of the child.{%p endif %}</w:t>
+      <w:proofErr w:type="spellStart"/>
+      <w:r>
+        <w:t>x</w:t>
+      </w:r>
+      <w:r>
+        <w:t>Petitioner</w:t>
+      </w:r>
+      <w:proofErr w:type="spellEnd"/>
+      <w:r>
+        <w:t xml:space="preserve"> voluntarily relinquished actual possession and control of the </w:t>
+      </w:r>
+      <w:proofErr w:type="gramStart"/>
+      <w:r>
+        <w:t>child.{</w:t>
+      </w:r>
+      <w:proofErr w:type="gramEnd"/>
+      <w:r>
+        <w:t>%p endif %}</w:t>
       </w:r>
     </w:p>
     <w:p>
@@ -305,12 +364,21 @@
         <w:t xml:space="preserve">{%p if </w:t>
       </w:r>
       <w:proofErr w:type="spellStart"/>
-      <w:r>
-        <w:rPr>
-          <w:b/>
-          <w:bCs/>
-        </w:rPr>
-        <w:t>case.affirmative_def_support</w:t>
+      <w:proofErr w:type="gramStart"/>
+      <w:r>
+        <w:rPr>
+          <w:b/>
+          <w:bCs/>
+        </w:rPr>
+        <w:t>case.affirmative</w:t>
+      </w:r>
+      <w:proofErr w:type="gramEnd"/>
+      <w:r>
+        <w:rPr>
+          <w:b/>
+          <w:bCs/>
+        </w:rPr>
+        <w:t>_def_support</w:t>
       </w:r>
       <w:proofErr w:type="spellEnd"/>
       <w:r>
@@ -318,7 +386,24 @@
           <w:b/>
           <w:bCs/>
         </w:rPr>
-        <w:t>%}AFFIRMATIVE DEFENSES – CHILD SUPPORT</w:t>
+        <w:t>%}</w:t>
+      </w:r>
+    </w:p>
+    <w:p>
+      <w:pPr>
+        <w:spacing w:after="0"/>
+        <w:jc w:val="center"/>
+        <w:rPr>
+          <w:b/>
+          <w:bCs/>
+        </w:rPr>
+      </w:pPr>
+      <w:r>
+        <w:rPr>
+          <w:b/>
+          <w:bCs/>
+        </w:rPr>
+        <w:t>AFFIRMATIVE DEFENSES – CHILD SUPPORT</w:t>
       </w:r>
     </w:p>
     <w:p>
@@ -331,9 +416,17 @@
         <w:spacing w:after="0"/>
         <w:ind w:left="0" w:firstLine="720"/>
       </w:pPr>
+      <w:proofErr w:type="spellStart"/>
       <w:r>
         <w:lastRenderedPageBreak/>
-        <w:t>Petitioner voluntarily relinquished actual possession and control of the child.</w:t>
+        <w:t>z</w:t>
+      </w:r>
+      <w:r>
+        <w:t>Petitioner</w:t>
+      </w:r>
+      <w:proofErr w:type="spellEnd"/>
+      <w:r>
+        <w:t xml:space="preserve"> voluntarily relinquished actual possession and control of the child.</w:t>
       </w:r>
     </w:p>
     <w:p>
@@ -385,6 +478,16 @@
         </w:rPr>
         <w:t>%}</w:t>
       </w:r>
+    </w:p>
+    <w:p>
+      <w:pPr>
+        <w:spacing w:after="0"/>
+        <w:jc w:val="center"/>
+        <w:rPr>
+          <w:b/>
+          <w:bCs/>
+        </w:rPr>
+      </w:pPr>
       <w:r>
         <w:rPr>
           <w:b/>
@@ -412,10 +515,18 @@
       </w:r>
       <w:proofErr w:type="spellEnd"/>
       <w:r>
-        <w:t xml:space="preserve"> because Respondent provided actual support to the child during the time subject to an affirmative defense under Section 157.008 of the Texas Family Code.</w:t>
-      </w:r>
-      <w:r>
-        <w:t>{%p endif %}</w:t>
+        <w:t xml:space="preserve"> because Respondent provided actual support to the child during the time subject to an affirmative defense under Section 157.008 of the Texas Family </w:t>
+      </w:r>
+      <w:proofErr w:type="gramStart"/>
+      <w:r>
+        <w:t>Code.</w:t>
+      </w:r>
+      <w:r>
+        <w:t>{</w:t>
+      </w:r>
+      <w:proofErr w:type="gramEnd"/>
+      <w:r>
+        <w:t>%p endif %}</w:t>
       </w:r>
     </w:p>
     <w:p>
@@ -435,12 +546,21 @@
         <w:t xml:space="preserve">{%p if </w:t>
       </w:r>
       <w:proofErr w:type="spellStart"/>
-      <w:r>
-        <w:rPr>
-          <w:b/>
-          <w:bCs/>
-        </w:rPr>
-        <w:t>case.object_aj</w:t>
+      <w:proofErr w:type="gramStart"/>
+      <w:r>
+        <w:rPr>
+          <w:b/>
+          <w:bCs/>
+        </w:rPr>
+        <w:t>case.object</w:t>
+      </w:r>
+      <w:proofErr w:type="gramEnd"/>
+      <w:r>
+        <w:rPr>
+          <w:b/>
+          <w:bCs/>
+        </w:rPr>
+        <w:t>_aj</w:t>
       </w:r>
       <w:proofErr w:type="spellEnd"/>
       <w:r>
@@ -457,6 +577,18 @@
         </w:rPr>
         <w:t>}</w:t>
       </w:r>
+    </w:p>
+    <w:p>
+      <w:pPr>
+        <w:spacing w:after="0"/>
+        <w:jc w:val="center"/>
+        <w:rPr>
+          <w:b/>
+          <w:bCs/>
+        </w:rPr>
+      </w:pPr>
+      <w:bookmarkStart w:id="0" w:name="_GoBack"/>
+      <w:bookmarkEnd w:id="0"/>
       <w:r>
         <w:rPr>
           <w:b/>
@@ -476,10 +608,18 @@
         <w:ind w:left="0" w:firstLine="720"/>
       </w:pPr>
       <w:r>
-        <w:t>Respondent objects to an associate judge hearing a trial on the merits or presiding at a jury trial in this case.</w:t>
-      </w:r>
-      <w:r>
-        <w:t>{%p endif %}</w:t>
+        <w:t xml:space="preserve">Respondent objects to an associate judge hearing a trial on the merits or presiding at a jury trial in this </w:t>
+      </w:r>
+      <w:proofErr w:type="gramStart"/>
+      <w:r>
+        <w:t>case.</w:t>
+      </w:r>
+      <w:r>
+        <w:t>{</w:t>
+      </w:r>
+      <w:proofErr w:type="gramEnd"/>
+      <w:r>
+        <w:t>%p endif %}</w:t>
       </w:r>
     </w:p>
     <w:p>
@@ -510,17 +650,14 @@
         <w:ind w:left="0" w:firstLine="720"/>
       </w:pPr>
       <w:r>
+        <w:lastRenderedPageBreak/>
         <w:t>It was necessary for Respondent to retain the services of {{</w:t>
       </w:r>
       <w:r>
         <w:t>case.</w:t>
       </w:r>
       <w:r>
-        <w:t xml:space="preserve">me.name}}, a licensed attorney, to prepare and defend this suit. Judgment for reasonable attorney’s fees and expenses through trial and appeal should be </w:t>
-      </w:r>
-      <w:r>
-        <w:lastRenderedPageBreak/>
-        <w:t>granted against Petitioner and in favor of {{</w:t>
+        <w:t>me.name}}, a licensed attorney, to prepare and defend this suit. Judgment for reasonable attorney’s fees and expenses through trial and appeal should be granted against Petitioner and in favor of {{</w:t>
       </w:r>
       <w:r>
         <w:t>case.</w:t>
@@ -610,12 +747,7 @@
         <w:ind w:left="0" w:firstLine="720"/>
       </w:pPr>
       <w:r>
-        <w:t>For th</w:t>
-      </w:r>
-      <w:bookmarkStart w:id="0" w:name="_GoBack"/>
-      <w:bookmarkEnd w:id="0"/>
-      <w:r>
-        <w:t>ese reasons, Respondent asks the Court to deny Petitioner’s requests for relief and award all other relief to which Respondent is entitled.</w:t>
+        <w:t>For these reasons, Respondent asks the Court to deny Petitioner’s requests for relief and award all other relief to which Respondent is entitled.</w:t>
       </w:r>
     </w:p>
     <w:p>
@@ -626,10 +758,18 @@
         <w:t>{{p include_docx_template('</w:t>
       </w:r>
       <w:r>
-        <w:t>docassemble.us_tx_family:data/templates/</w:t>
-      </w:r>
-      <w:r>
-        <w:t>TX-001.002-Signature_Line.docx')}}</w:t>
+        <w:t>docassemble.us_tx_</w:t>
+      </w:r>
+      <w:proofErr w:type="gramStart"/>
+      <w:r>
+        <w:t>family:data/templates/</w:t>
+      </w:r>
+      <w:r>
+        <w:t>TX-001.002-Signature_Line.docx</w:t>
+      </w:r>
+      <w:proofErr w:type="gramEnd"/>
+      <w:r>
+        <w:t>')}}</w:t>
       </w:r>
     </w:p>
     <w:p>
@@ -640,10 +780,18 @@
         <w:t>{{p include_docx_template('</w:t>
       </w:r>
       <w:r>
-        <w:t>docassemble.us_tx_family:data/templates/</w:t>
-      </w:r>
-      <w:r>
-        <w:t>TX-001.003-Certificate_of_Service.docx')}}</w:t>
+        <w:t>docassemble.us_tx_</w:t>
+      </w:r>
+      <w:proofErr w:type="gramStart"/>
+      <w:r>
+        <w:t>family:data/templates/</w:t>
+      </w:r>
+      <w:r>
+        <w:t>TX-001.003-Certificate_of_Service.docx</w:t>
+      </w:r>
+      <w:proofErr w:type="gramEnd"/>
+      <w:r>
+        <w:t>')}}</w:t>
       </w:r>
     </w:p>
     <w:sectPr>
@@ -721,6 +869,7 @@
       </w:rPr>
       <w:t>{{</w:t>
     </w:r>
+    <w:proofErr w:type="gramStart"/>
     <w:r>
       <w:rPr>
         <w:b/>
@@ -737,7 +886,17 @@
         <w:caps/>
         <w:sz w:val="22"/>
       </w:rPr>
-      <w:t>case.footer}}</w:t>
+      <w:t>case.footer</w:t>
+    </w:r>
+    <w:proofErr w:type="gramEnd"/>
+    <w:r>
+      <w:rPr>
+        <w:b/>
+        <w:bCs/>
+        <w:caps/>
+        <w:sz w:val="22"/>
+      </w:rPr>
+      <w:t>}}</w:t>
     </w:r>
     <w:r>
       <w:rPr>

</xml_diff>

<commit_message>
prove that docx is hard to get right
</commit_message>
<xml_diff>
--- a/docassemble/us_tx_family/data/templates/TX-004.020-Respondent_Original_Answer_Div.docx
+++ b/docassemble/us_tx_family/data/templates/TX-004.020-Respondent_Original_Answer_Div.docx
@@ -13,11 +13,7 @@
         <w:t>'</w:t>
       </w:r>
       <w:r>
-        <w:t>docassemble.us_tx_</w:t>
-      </w:r>
-      <w:proofErr w:type="gramStart"/>
-      <w:r>
-        <w:t>family:data/templates/</w:t>
+        <w:t>docassemble.us_tx_family:data/templates/</w:t>
       </w:r>
       <w:r>
         <w:t>TX-00</w:t>
@@ -32,11 +28,7 @@
         <w:t>Basic_Pleading</w:t>
       </w:r>
       <w:r>
-        <w:t>.docx</w:t>
-      </w:r>
-      <w:proofErr w:type="gramEnd"/>
-      <w:r>
-        <w:t>')}}</w:t>
+        <w:t>.docx')}}</w:t>
       </w:r>
     </w:p>
     <w:p>
@@ -53,7 +45,6 @@
         <w:t>{{</w:t>
       </w:r>
       <w:proofErr w:type="spellStart"/>
-      <w:proofErr w:type="gramStart"/>
       <w:r>
         <w:t>case.</w:t>
       </w:r>
@@ -61,7 +52,6 @@
         <w:t>respondent</w:t>
       </w:r>
       <w:proofErr w:type="spellEnd"/>
-      <w:proofErr w:type="gramEnd"/>
       <w:r>
         <w:t>}},</w:t>
       </w:r>
@@ -100,12 +90,10 @@
         <w:t xml:space="preserve">{% if </w:t>
       </w:r>
       <w:proofErr w:type="spellStart"/>
-      <w:proofErr w:type="gramStart"/>
       <w:r>
         <w:t>case.respondent</w:t>
       </w:r>
       <w:proofErr w:type="spellEnd"/>
-      <w:proofErr w:type="gramEnd"/>
       <w:r>
         <w:t>[0].</w:t>
       </w:r>
@@ -245,13 +233,8 @@
         <w:t>Respondent generally denies the allegations in Petitioner’s {{</w:t>
       </w:r>
       <w:proofErr w:type="spellStart"/>
-      <w:proofErr w:type="gramStart"/>
-      <w:r>
-        <w:t>case.original</w:t>
-      </w:r>
-      <w:proofErr w:type="gramEnd"/>
-      <w:r>
-        <w:t>_pleading_name</w:t>
+      <w:r>
+        <w:t>case.original_pleading_name</w:t>
       </w:r>
       <w:proofErr w:type="spellEnd"/>
       <w:r>
@@ -275,21 +258,12 @@
         <w:t xml:space="preserve">{%p if </w:t>
       </w:r>
       <w:proofErr w:type="spellStart"/>
-      <w:proofErr w:type="gramStart"/>
-      <w:r>
-        <w:rPr>
-          <w:b/>
-          <w:bCs/>
-        </w:rPr>
-        <w:t>case.affirmative</w:t>
-      </w:r>
-      <w:proofErr w:type="gramEnd"/>
-      <w:r>
-        <w:rPr>
-          <w:b/>
-          <w:bCs/>
-        </w:rPr>
-        <w:t>_def_possession</w:t>
+      <w:r>
+        <w:rPr>
+          <w:b/>
+          <w:bCs/>
+        </w:rPr>
+        <w:t>case.affirmative_def_possession</w:t>
       </w:r>
       <w:proofErr w:type="spellEnd"/>
       <w:r>
@@ -327,58 +301,41 @@
         <w:spacing w:after="0"/>
         <w:ind w:left="0" w:firstLine="720"/>
       </w:pPr>
+      <w:r>
+        <w:t>Petitioner voluntarily relinquished actual possession and control of the child.</w:t>
+      </w:r>
+    </w:p>
+    <w:p>
+      <w:pPr>
+        <w:spacing w:after="0"/>
+      </w:pPr>
+      <w:r>
+        <w:t>{%p endif %}</w:t>
+      </w:r>
+    </w:p>
+    <w:p>
+      <w:pPr>
+        <w:spacing w:after="0"/>
+        <w:jc w:val="center"/>
+        <w:rPr>
+          <w:b/>
+          <w:bCs/>
+        </w:rPr>
+      </w:pPr>
+      <w:r>
+        <w:rPr>
+          <w:b/>
+          <w:bCs/>
+        </w:rPr>
+        <w:t xml:space="preserve">{%p if </w:t>
+      </w:r>
       <w:proofErr w:type="spellStart"/>
       <w:r>
-        <w:t>x</w:t>
-      </w:r>
-      <w:r>
-        <w:t>Petitioner</w:t>
-      </w:r>
-      <w:proofErr w:type="spellEnd"/>
-      <w:r>
-        <w:t xml:space="preserve"> voluntarily relinquished actual possession and control of the </w:t>
-      </w:r>
-      <w:proofErr w:type="gramStart"/>
-      <w:r>
-        <w:t>child.{</w:t>
-      </w:r>
-      <w:proofErr w:type="gramEnd"/>
-      <w:r>
-        <w:t>%p endif %}</w:t>
-      </w:r>
-    </w:p>
-    <w:p>
-      <w:pPr>
-        <w:spacing w:after="0"/>
-        <w:jc w:val="center"/>
-        <w:rPr>
-          <w:b/>
-          <w:bCs/>
-        </w:rPr>
-      </w:pPr>
-      <w:r>
-        <w:rPr>
-          <w:b/>
-          <w:bCs/>
-        </w:rPr>
-        <w:t xml:space="preserve">{%p if </w:t>
-      </w:r>
-      <w:proofErr w:type="spellStart"/>
-      <w:proofErr w:type="gramStart"/>
-      <w:r>
-        <w:rPr>
-          <w:b/>
-          <w:bCs/>
-        </w:rPr>
-        <w:t>case.affirmative</w:t>
-      </w:r>
-      <w:proofErr w:type="gramEnd"/>
-      <w:r>
-        <w:rPr>
-          <w:b/>
-          <w:bCs/>
-        </w:rPr>
-        <w:t>_def_support</w:t>
+        <w:rPr>
+          <w:b/>
+          <w:bCs/>
+        </w:rPr>
+        <w:t>case.affirmative_def_support</w:t>
       </w:r>
       <w:proofErr w:type="spellEnd"/>
       <w:r>
@@ -416,17 +373,9 @@
         <w:spacing w:after="0"/>
         <w:ind w:left="0" w:firstLine="720"/>
       </w:pPr>
-      <w:proofErr w:type="spellStart"/>
       <w:r>
         <w:lastRenderedPageBreak/>
-        <w:t>z</w:t>
-      </w:r>
-      <w:r>
-        <w:t>Petitioner</w:t>
-      </w:r>
-      <w:proofErr w:type="spellEnd"/>
-      <w:r>
-        <w:t xml:space="preserve"> voluntarily relinquished actual possession and control of the child.</w:t>
+        <w:t>Petitioner voluntarily relinquished actual possession and control of the child.</w:t>
       </w:r>
     </w:p>
     <w:p>
@@ -442,6 +391,11 @@
       <w:r>
         <w:t>Respondent lacked the ability to provide support in the amount ordered; lacked property that could be sold, mortgaged, or otherwise pledged to raise the funds needed; attempted unsuccessfully to borrow the funds needed; and knew of no source from which the money could have been borrowed or legally obtained.</w:t>
       </w:r>
+    </w:p>
+    <w:p>
+      <w:pPr>
+        <w:spacing w:after="0"/>
+      </w:pPr>
       <w:r>
         <w:t>{%p endif%}</w:t>
       </w:r>
@@ -515,18 +469,15 @@
       </w:r>
       <w:proofErr w:type="spellEnd"/>
       <w:r>
-        <w:t xml:space="preserve"> because Respondent provided actual support to the child during the time subject to an affirmative defense under Section 157.008 of the Texas Family </w:t>
-      </w:r>
-      <w:proofErr w:type="gramStart"/>
-      <w:r>
-        <w:t>Code.</w:t>
-      </w:r>
-      <w:r>
-        <w:t>{</w:t>
-      </w:r>
-      <w:proofErr w:type="gramEnd"/>
-      <w:r>
-        <w:t>%p endif %}</w:t>
+        <w:t xml:space="preserve"> because Respondent provided actual support to the child during the time subject to an affirmative defense under Section 157.008 of the Texas Family Code.</w:t>
+      </w:r>
+    </w:p>
+    <w:p>
+      <w:pPr>
+        <w:spacing w:after="0"/>
+      </w:pPr>
+      <w:r>
+        <w:t>{%p endif %}</w:t>
       </w:r>
     </w:p>
     <w:p>
@@ -546,21 +497,12 @@
         <w:t xml:space="preserve">{%p if </w:t>
       </w:r>
       <w:proofErr w:type="spellStart"/>
-      <w:proofErr w:type="gramStart"/>
-      <w:r>
-        <w:rPr>
-          <w:b/>
-          <w:bCs/>
-        </w:rPr>
-        <w:t>case.object</w:t>
-      </w:r>
-      <w:proofErr w:type="gramEnd"/>
-      <w:r>
-        <w:rPr>
-          <w:b/>
-          <w:bCs/>
-        </w:rPr>
-        <w:t>_aj</w:t>
+      <w:r>
+        <w:rPr>
+          <w:b/>
+          <w:bCs/>
+        </w:rPr>
+        <w:t>case.object_aj</w:t>
       </w:r>
       <w:proofErr w:type="spellEnd"/>
       <w:r>
@@ -587,8 +529,6 @@
           <w:bCs/>
         </w:rPr>
       </w:pPr>
-      <w:bookmarkStart w:id="0" w:name="_GoBack"/>
-      <w:bookmarkEnd w:id="0"/>
       <w:r>
         <w:rPr>
           <w:b/>
@@ -608,18 +548,17 @@
         <w:ind w:left="0" w:firstLine="720"/>
       </w:pPr>
       <w:r>
-        <w:t xml:space="preserve">Respondent objects to an associate judge hearing a trial on the merits or presiding at a jury trial in this </w:t>
-      </w:r>
-      <w:proofErr w:type="gramStart"/>
-      <w:r>
-        <w:t>case.</w:t>
-      </w:r>
-      <w:r>
-        <w:t>{</w:t>
-      </w:r>
-      <w:proofErr w:type="gramEnd"/>
-      <w:r>
-        <w:t>%p endif %}</w:t>
+        <w:t>Respondent objects to an associate judge hearing a trial on the merits or presiding at a jury trial in this case.</w:t>
+      </w:r>
+    </w:p>
+    <w:p>
+      <w:pPr>
+        <w:spacing w:after="0"/>
+      </w:pPr>
+      <w:bookmarkStart w:id="0" w:name="_GoBack"/>
+      <w:bookmarkEnd w:id="0"/>
+      <w:r>
+        <w:t>{%p endif %}</w:t>
       </w:r>
     </w:p>
     <w:p>
@@ -636,6 +575,7 @@
           <w:b/>
           <w:bCs/>
         </w:rPr>
+        <w:lastRenderedPageBreak/>
         <w:t>ATTORNEY FEES</w:t>
       </w:r>
     </w:p>
@@ -650,7 +590,6 @@
         <w:ind w:left="0" w:firstLine="720"/>
       </w:pPr>
       <w:r>
-        <w:lastRenderedPageBreak/>
         <w:t>It was necessary for Respondent to retain the services of {{</w:t>
       </w:r>
       <w:r>
@@ -758,18 +697,10 @@
         <w:t>{{p include_docx_template('</w:t>
       </w:r>
       <w:r>
-        <w:t>docassemble.us_tx_</w:t>
-      </w:r>
-      <w:proofErr w:type="gramStart"/>
-      <w:r>
-        <w:t>family:data/templates/</w:t>
-      </w:r>
-      <w:r>
-        <w:t>TX-001.002-Signature_Line.docx</w:t>
-      </w:r>
-      <w:proofErr w:type="gramEnd"/>
-      <w:r>
-        <w:t>')}}</w:t>
+        <w:t>docassemble.us_tx_family:data/templates/</w:t>
+      </w:r>
+      <w:r>
+        <w:t>TX-001.002-Signature_Line.docx')}}</w:t>
       </w:r>
     </w:p>
     <w:p>
@@ -780,18 +711,10 @@
         <w:t>{{p include_docx_template('</w:t>
       </w:r>
       <w:r>
-        <w:t>docassemble.us_tx_</w:t>
-      </w:r>
-      <w:proofErr w:type="gramStart"/>
-      <w:r>
-        <w:t>family:data/templates/</w:t>
-      </w:r>
-      <w:r>
-        <w:t>TX-001.003-Certificate_of_Service.docx</w:t>
-      </w:r>
-      <w:proofErr w:type="gramEnd"/>
-      <w:r>
-        <w:t>')}}</w:t>
+        <w:t>docassemble.us_tx_family:data/templates/</w:t>
+      </w:r>
+      <w:r>
+        <w:t>TX-001.003-Certificate_of_Service.docx')}}</w:t>
       </w:r>
     </w:p>
     <w:sectPr>
@@ -869,7 +792,6 @@
       </w:rPr>
       <w:t>{{</w:t>
     </w:r>
-    <w:proofErr w:type="gramStart"/>
     <w:r>
       <w:rPr>
         <w:b/>
@@ -886,17 +808,7 @@
         <w:caps/>
         <w:sz w:val="22"/>
       </w:rPr>
-      <w:t>case.footer</w:t>
-    </w:r>
-    <w:proofErr w:type="gramEnd"/>
-    <w:r>
-      <w:rPr>
-        <w:b/>
-        <w:bCs/>
-        <w:caps/>
-        <w:sz w:val="22"/>
-      </w:rPr>
-      <w:t>}}</w:t>
+      <w:t>case.footer}}</w:t>
     </w:r>
     <w:r>
       <w:rPr>

</xml_diff>

<commit_message>
fix typography and footer format
</commit_message>
<xml_diff>
--- a/docassemble/us_tx_family/data/templates/TX-004.020-Respondent_Original_Answer_Div.docx
+++ b/docassemble/us_tx_family/data/templates/TX-004.020-Respondent_Original_Answer_Div.docx
@@ -100,12 +100,10 @@
         <w:t xml:space="preserve">{% if </w:t>
       </w:r>
       <w:proofErr w:type="spellStart"/>
-      <w:proofErr w:type="gramStart"/>
       <w:r>
         <w:t>case.respondent</w:t>
       </w:r>
       <w:proofErr w:type="spellEnd"/>
-      <w:proofErr w:type="gramEnd"/>
       <w:r>
         <w:t>[0].</w:t>
       </w:r>
@@ -644,26 +642,30 @@
         <w:t>case.</w:t>
       </w:r>
       <w:r>
-        <w:t xml:space="preserve">me.name}}. The judgment, along </w:t>
+        <w:t xml:space="preserve">me.name}}. The judgment, </w:t>
       </w:r>
       <w:proofErr w:type="gramStart"/>
       <w:r>
+        <w:t xml:space="preserve">along </w:t>
+      </w:r>
+      <w:r>
+        <w:t xml:space="preserve"> </w:t>
+      </w:r>
+      <w:r>
         <w:t>with</w:t>
       </w:r>
+      <w:proofErr w:type="gramEnd"/>
       <w:r>
         <w:t xml:space="preserve"> </w:t>
       </w:r>
       <w:r>
-        <w:t xml:space="preserve"> </w:t>
-      </w:r>
-      <w:proofErr w:type="spellStart"/>
-      <w:r>
-        <w:t>postjudgment</w:t>
-      </w:r>
-      <w:proofErr w:type="spellEnd"/>
-      <w:proofErr w:type="gramEnd"/>
-      <w:r>
-        <w:t xml:space="preserve"> interest</w:t>
+        <w:t xml:space="preserve"> post</w:t>
+      </w:r>
+      <w:r>
+        <w:t>-</w:t>
+      </w:r>
+      <w:r>
+        <w:t>judgment interest</w:t>
       </w:r>
       <w:r>
         <w:t>,</w:t>
@@ -695,8 +697,6 @@
         </w:rPr>
         <w:t>S</w:t>
       </w:r>
-      <w:bookmarkStart w:id="0" w:name="_GoBack"/>
-      <w:bookmarkEnd w:id="0"/>
     </w:p>
     <w:p>
       <w:pPr>
@@ -788,7 +788,12 @@
         <w:t>family:data/templates/</w:t>
       </w:r>
       <w:r>
-        <w:t>TX-001.003-Certificate_of_Service.docx</w:t>
+        <w:t>TX-001.003-Certificate_of_Servi</w:t>
+      </w:r>
+      <w:bookmarkStart w:id="0" w:name="_GoBack"/>
+      <w:bookmarkEnd w:id="0"/>
+      <w:r>
+        <w:t>ce.docx</w:t>
       </w:r>
       <w:proofErr w:type="gramEnd"/>
       <w:r>
@@ -796,12 +801,7 @@
       </w:r>
     </w:p>
     <w:sectPr>
-      <w:headerReference w:type="even" r:id="rId7"/>
-      <w:headerReference w:type="default" r:id="rId8"/>
-      <w:footerReference w:type="even" r:id="rId9"/>
-      <w:footerReference w:type="default" r:id="rId10"/>
-      <w:headerReference w:type="first" r:id="rId11"/>
-      <w:footerReference w:type="first" r:id="rId12"/>
+      <w:footerReference w:type="default" r:id="rId7"/>
       <w:pgSz w:w="12240" w:h="15840"/>
       <w:pgMar w:top="1440" w:right="1440" w:bottom="1440" w:left="1440" w:header="720" w:footer="720" w:gutter="0"/>
       <w:cols w:space="720"/>
@@ -841,19 +841,12 @@
   <w:p>
     <w:pPr>
       <w:pStyle w:val="Footer"/>
-    </w:pPr>
-  </w:p>
-</w:ftr>
-</file>
-
-<file path=word/footer2.xml><?xml version="1.0" encoding="utf-8"?>
-<w:ftr xmlns:wpc="http://schemas.microsoft.com/office/word/2010/wordprocessingCanvas" xmlns:cx="http://schemas.microsoft.com/office/drawing/2014/chartex" xmlns:cx1="http://schemas.microsoft.com/office/drawing/2015/9/8/chartex" xmlns:cx2="http://schemas.microsoft.com/office/drawing/2015/10/21/chartex" xmlns:cx3="http://schemas.microsoft.com/office/drawing/2016/5/9/chartex" xmlns:cx4="http://schemas.microsoft.com/office/drawing/2016/5/10/chartex" xmlns:cx5="http://schemas.microsoft.com/office/drawing/2016/5/11/chartex" xmlns:cx6="http://schemas.microsoft.com/office/drawing/2016/5/12/chartex" xmlns:cx7="http://schemas.microsoft.com/office/drawing/2016/5/13/chartex" xmlns:cx8="http://schemas.microsoft.com/office/drawing/2016/5/14/chartex" xmlns:mc="http://schemas.openxmlformats.org/markup-compatibility/2006" xmlns:aink="http://schemas.microsoft.com/office/drawing/2016/ink" xmlns:am3d="http://schemas.microsoft.com/office/drawing/2017/model3d" xmlns:o="urn:schemas-microsoft-com:office:office" xmlns:r="http://schemas.openxmlformats.org/officeDocument/2006/relationships" xmlns:m="http://schemas.openxmlformats.org/officeDocument/2006/math" xmlns:v="urn:schemas-microsoft-com:vml" xmlns:wp14="http://schemas.microsoft.com/office/word/2010/wordprocessingDrawing" xmlns:wp="http://schemas.openxmlformats.org/drawingml/2006/wordprocessingDrawing" xmlns:w10="urn:schemas-microsoft-com:office:word" xmlns:w="http://schemas.openxmlformats.org/wordprocessingml/2006/main" xmlns:w14="http://schemas.microsoft.com/office/word/2010/wordml" xmlns:w15="http://schemas.microsoft.com/office/word/2012/wordml" xmlns:w16cid="http://schemas.microsoft.com/office/word/2016/wordml/cid" xmlns:w16se="http://schemas.microsoft.com/office/word/2015/wordml/symex" xmlns:wpg="http://schemas.microsoft.com/office/word/2010/wordprocessingGroup" xmlns:wpi="http://schemas.microsoft.com/office/word/2010/wordprocessingInk" xmlns:wne="http://schemas.microsoft.com/office/word/2006/wordml" xmlns:wps="http://schemas.microsoft.com/office/word/2010/wordprocessingShape" mc:Ignorable="w14 w15 w16se w16cid wp14">
-  <w:p>
-    <w:pPr>
-      <w:pStyle w:val="Footer"/>
       <w:pBdr>
         <w:top w:val="single" w:sz="4" w:space="1" w:color="auto"/>
       </w:pBdr>
+      <w:tabs>
+        <w:tab w:val="clear" w:pos="4680"/>
+      </w:tabs>
       <w:rPr>
         <w:b/>
         <w:bCs/>
@@ -905,15 +898,7 @@
         <w:bCs/>
         <w:sz w:val="22"/>
       </w:rPr>
-      <w:ptab w:relativeTo="margin" w:alignment="center" w:leader="none"/>
-    </w:r>
-    <w:r>
-      <w:rPr>
-        <w:b/>
-        <w:bCs/>
-        <w:sz w:val="22"/>
-      </w:rPr>
-      <w:ptab w:relativeTo="margin" w:alignment="right" w:leader="none"/>
+      <w:tab/>
     </w:r>
     <w:r>
       <w:rPr>
@@ -1049,16 +1034,6 @@
       </w:rPr>
       <w:t>{{doc.title}}</w:t>
     </w:r>
-  </w:p>
-</w:ftr>
-</file>
-
-<file path=word/footer3.xml><?xml version="1.0" encoding="utf-8"?>
-<w:ftr xmlns:wpc="http://schemas.microsoft.com/office/word/2010/wordprocessingCanvas" xmlns:cx="http://schemas.microsoft.com/office/drawing/2014/chartex" xmlns:cx1="http://schemas.microsoft.com/office/drawing/2015/9/8/chartex" xmlns:cx2="http://schemas.microsoft.com/office/drawing/2015/10/21/chartex" xmlns:cx3="http://schemas.microsoft.com/office/drawing/2016/5/9/chartex" xmlns:cx4="http://schemas.microsoft.com/office/drawing/2016/5/10/chartex" xmlns:cx5="http://schemas.microsoft.com/office/drawing/2016/5/11/chartex" xmlns:cx6="http://schemas.microsoft.com/office/drawing/2016/5/12/chartex" xmlns:cx7="http://schemas.microsoft.com/office/drawing/2016/5/13/chartex" xmlns:cx8="http://schemas.microsoft.com/office/drawing/2016/5/14/chartex" xmlns:mc="http://schemas.openxmlformats.org/markup-compatibility/2006" xmlns:aink="http://schemas.microsoft.com/office/drawing/2016/ink" xmlns:am3d="http://schemas.microsoft.com/office/drawing/2017/model3d" xmlns:o="urn:schemas-microsoft-com:office:office" xmlns:r="http://schemas.openxmlformats.org/officeDocument/2006/relationships" xmlns:m="http://schemas.openxmlformats.org/officeDocument/2006/math" xmlns:v="urn:schemas-microsoft-com:vml" xmlns:wp14="http://schemas.microsoft.com/office/word/2010/wordprocessingDrawing" xmlns:wp="http://schemas.openxmlformats.org/drawingml/2006/wordprocessingDrawing" xmlns:w10="urn:schemas-microsoft-com:office:word" xmlns:w="http://schemas.openxmlformats.org/wordprocessingml/2006/main" xmlns:w14="http://schemas.microsoft.com/office/word/2010/wordml" xmlns:w15="http://schemas.microsoft.com/office/word/2012/wordml" xmlns:w16cid="http://schemas.microsoft.com/office/word/2016/wordml/cid" xmlns:w16se="http://schemas.microsoft.com/office/word/2015/wordml/symex" xmlns:wpg="http://schemas.microsoft.com/office/word/2010/wordprocessingGroup" xmlns:wpi="http://schemas.microsoft.com/office/word/2010/wordprocessingInk" xmlns:wne="http://schemas.microsoft.com/office/word/2006/wordml" xmlns:wps="http://schemas.microsoft.com/office/word/2010/wordprocessingShape" mc:Ignorable="w14 w15 w16se w16cid wp14">
-  <w:p>
-    <w:pPr>
-      <w:pStyle w:val="Footer"/>
-    </w:pPr>
   </w:p>
 </w:ftr>
 </file>
@@ -1086,36 +1061,6 @@
     </w:p>
   </w:footnote>
 </w:footnotes>
-</file>
-
-<file path=word/header1.xml><?xml version="1.0" encoding="utf-8"?>
-<w:hdr xmlns:wpc="http://schemas.microsoft.com/office/word/2010/wordprocessingCanvas" xmlns:cx="http://schemas.microsoft.com/office/drawing/2014/chartex" xmlns:cx1="http://schemas.microsoft.com/office/drawing/2015/9/8/chartex" xmlns:cx2="http://schemas.microsoft.com/office/drawing/2015/10/21/chartex" xmlns:cx3="http://schemas.microsoft.com/office/drawing/2016/5/9/chartex" xmlns:cx4="http://schemas.microsoft.com/office/drawing/2016/5/10/chartex" xmlns:cx5="http://schemas.microsoft.com/office/drawing/2016/5/11/chartex" xmlns:cx6="http://schemas.microsoft.com/office/drawing/2016/5/12/chartex" xmlns:cx7="http://schemas.microsoft.com/office/drawing/2016/5/13/chartex" xmlns:cx8="http://schemas.microsoft.com/office/drawing/2016/5/14/chartex" xmlns:mc="http://schemas.openxmlformats.org/markup-compatibility/2006" xmlns:aink="http://schemas.microsoft.com/office/drawing/2016/ink" xmlns:am3d="http://schemas.microsoft.com/office/drawing/2017/model3d" xmlns:o="urn:schemas-microsoft-com:office:office" xmlns:r="http://schemas.openxmlformats.org/officeDocument/2006/relationships" xmlns:m="http://schemas.openxmlformats.org/officeDocument/2006/math" xmlns:v="urn:schemas-microsoft-com:vml" xmlns:wp14="http://schemas.microsoft.com/office/word/2010/wordprocessingDrawing" xmlns:wp="http://schemas.openxmlformats.org/drawingml/2006/wordprocessingDrawing" xmlns:w10="urn:schemas-microsoft-com:office:word" xmlns:w="http://schemas.openxmlformats.org/wordprocessingml/2006/main" xmlns:w14="http://schemas.microsoft.com/office/word/2010/wordml" xmlns:w15="http://schemas.microsoft.com/office/word/2012/wordml" xmlns:w16cid="http://schemas.microsoft.com/office/word/2016/wordml/cid" xmlns:w16se="http://schemas.microsoft.com/office/word/2015/wordml/symex" xmlns:wpg="http://schemas.microsoft.com/office/word/2010/wordprocessingGroup" xmlns:wpi="http://schemas.microsoft.com/office/word/2010/wordprocessingInk" xmlns:wne="http://schemas.microsoft.com/office/word/2006/wordml" xmlns:wps="http://schemas.microsoft.com/office/word/2010/wordprocessingShape" mc:Ignorable="w14 w15 w16se w16cid wp14">
-  <w:p>
-    <w:pPr>
-      <w:pStyle w:val="Header"/>
-    </w:pPr>
-  </w:p>
-</w:hdr>
-</file>
-
-<file path=word/header2.xml><?xml version="1.0" encoding="utf-8"?>
-<w:hdr xmlns:wpc="http://schemas.microsoft.com/office/word/2010/wordprocessingCanvas" xmlns:cx="http://schemas.microsoft.com/office/drawing/2014/chartex" xmlns:cx1="http://schemas.microsoft.com/office/drawing/2015/9/8/chartex" xmlns:cx2="http://schemas.microsoft.com/office/drawing/2015/10/21/chartex" xmlns:cx3="http://schemas.microsoft.com/office/drawing/2016/5/9/chartex" xmlns:cx4="http://schemas.microsoft.com/office/drawing/2016/5/10/chartex" xmlns:cx5="http://schemas.microsoft.com/office/drawing/2016/5/11/chartex" xmlns:cx6="http://schemas.microsoft.com/office/drawing/2016/5/12/chartex" xmlns:cx7="http://schemas.microsoft.com/office/drawing/2016/5/13/chartex" xmlns:cx8="http://schemas.microsoft.com/office/drawing/2016/5/14/chartex" xmlns:mc="http://schemas.openxmlformats.org/markup-compatibility/2006" xmlns:aink="http://schemas.microsoft.com/office/drawing/2016/ink" xmlns:am3d="http://schemas.microsoft.com/office/drawing/2017/model3d" xmlns:o="urn:schemas-microsoft-com:office:office" xmlns:r="http://schemas.openxmlformats.org/officeDocument/2006/relationships" xmlns:m="http://schemas.openxmlformats.org/officeDocument/2006/math" xmlns:v="urn:schemas-microsoft-com:vml" xmlns:wp14="http://schemas.microsoft.com/office/word/2010/wordprocessingDrawing" xmlns:wp="http://schemas.openxmlformats.org/drawingml/2006/wordprocessingDrawing" xmlns:w10="urn:schemas-microsoft-com:office:word" xmlns:w="http://schemas.openxmlformats.org/wordprocessingml/2006/main" xmlns:w14="http://schemas.microsoft.com/office/word/2010/wordml" xmlns:w15="http://schemas.microsoft.com/office/word/2012/wordml" xmlns:w16cid="http://schemas.microsoft.com/office/word/2016/wordml/cid" xmlns:w16se="http://schemas.microsoft.com/office/word/2015/wordml/symex" xmlns:wpg="http://schemas.microsoft.com/office/word/2010/wordprocessingGroup" xmlns:wpi="http://schemas.microsoft.com/office/word/2010/wordprocessingInk" xmlns:wne="http://schemas.microsoft.com/office/word/2006/wordml" xmlns:wps="http://schemas.microsoft.com/office/word/2010/wordprocessingShape" mc:Ignorable="w14 w15 w16se w16cid wp14">
-  <w:p>
-    <w:pPr>
-      <w:pStyle w:val="Header"/>
-    </w:pPr>
-  </w:p>
-</w:hdr>
-</file>
-
-<file path=word/header3.xml><?xml version="1.0" encoding="utf-8"?>
-<w:hdr xmlns:wpc="http://schemas.microsoft.com/office/word/2010/wordprocessingCanvas" xmlns:cx="http://schemas.microsoft.com/office/drawing/2014/chartex" xmlns:cx1="http://schemas.microsoft.com/office/drawing/2015/9/8/chartex" xmlns:cx2="http://schemas.microsoft.com/office/drawing/2015/10/21/chartex" xmlns:cx3="http://schemas.microsoft.com/office/drawing/2016/5/9/chartex" xmlns:cx4="http://schemas.microsoft.com/office/drawing/2016/5/10/chartex" xmlns:cx5="http://schemas.microsoft.com/office/drawing/2016/5/11/chartex" xmlns:cx6="http://schemas.microsoft.com/office/drawing/2016/5/12/chartex" xmlns:cx7="http://schemas.microsoft.com/office/drawing/2016/5/13/chartex" xmlns:cx8="http://schemas.microsoft.com/office/drawing/2016/5/14/chartex" xmlns:mc="http://schemas.openxmlformats.org/markup-compatibility/2006" xmlns:aink="http://schemas.microsoft.com/office/drawing/2016/ink" xmlns:am3d="http://schemas.microsoft.com/office/drawing/2017/model3d" xmlns:o="urn:schemas-microsoft-com:office:office" xmlns:r="http://schemas.openxmlformats.org/officeDocument/2006/relationships" xmlns:m="http://schemas.openxmlformats.org/officeDocument/2006/math" xmlns:v="urn:schemas-microsoft-com:vml" xmlns:wp14="http://schemas.microsoft.com/office/word/2010/wordprocessingDrawing" xmlns:wp="http://schemas.openxmlformats.org/drawingml/2006/wordprocessingDrawing" xmlns:w10="urn:schemas-microsoft-com:office:word" xmlns:w="http://schemas.openxmlformats.org/wordprocessingml/2006/main" xmlns:w14="http://schemas.microsoft.com/office/word/2010/wordml" xmlns:w15="http://schemas.microsoft.com/office/word/2012/wordml" xmlns:w16cid="http://schemas.microsoft.com/office/word/2016/wordml/cid" xmlns:w16se="http://schemas.microsoft.com/office/word/2015/wordml/symex" xmlns:wpg="http://schemas.microsoft.com/office/word/2010/wordprocessingGroup" xmlns:wpi="http://schemas.microsoft.com/office/word/2010/wordprocessingInk" xmlns:wne="http://schemas.microsoft.com/office/word/2006/wordml" xmlns:wps="http://schemas.microsoft.com/office/word/2010/wordprocessingShape" mc:Ignorable="w14 w15 w16se w16cid wp14">
-  <w:p>
-    <w:pPr>
-      <w:pStyle w:val="Header"/>
-    </w:pPr>
-  </w:p>
-</w:hdr>
 </file>
 
 <file path=word/numbering.xml><?xml version="1.0" encoding="utf-8"?>

</xml_diff>